<commit_message>
feat: add all lab
</commit_message>
<xml_diff>
--- a/Lab2/syp_task2.docx
+++ b/Lab2/syp_task2.docx
@@ -274,6 +274,7 @@
           <w:rFonts w:ascii="Times New Roman" w:hAnsi="Times New Roman"/>
           <w:sz w:val="32"/>
           <w:szCs w:val="28"/>
+          <w:lang w:val="en-US"/>
         </w:rPr>
       </w:pPr>
       <w:r>
@@ -297,9 +298,12 @@
           <w:rFonts w:ascii="Times New Roman" w:hAnsi="Times New Roman"/>
           <w:sz w:val="32"/>
           <w:szCs w:val="28"/>
-        </w:rPr>
-        <w:t>1</w:t>
-      </w:r>
+          <w:lang w:val="en-US"/>
+        </w:rPr>
+        <w:t>2</w:t>
+      </w:r>
+      <w:bookmarkStart w:id="0" w:name="_GoBack"/>
+      <w:bookmarkEnd w:id="0"/>
     </w:p>
     <w:p>
       <w:pPr>
@@ -416,8 +420,6 @@
         </w:rPr>
         <w:t>Атаев И.М</w:t>
       </w:r>
-      <w:bookmarkStart w:id="0" w:name="_GoBack"/>
-      <w:bookmarkEnd w:id="0"/>
       <w:r>
         <w:rPr>
           <w:rFonts w:ascii="Times New Roman" w:hAnsi="Times New Roman" w:cs="Times New Roman"/>
@@ -14042,7 +14044,7 @@
 </file>
 
 <file path=customXml/itemProps1.xml><?xml version="1.0" encoding="utf-8"?>
-<ds:datastoreItem xmlns:ds="http://schemas.openxmlformats.org/officeDocument/2006/customXml" ds:itemID="{2098D604-0334-40DA-984B-18A0C2B304C2}">
+<ds:datastoreItem xmlns:ds="http://schemas.openxmlformats.org/officeDocument/2006/customXml" ds:itemID="{1507EF8D-4710-4081-AD82-3BD69919D40C}">
   <ds:schemaRefs>
     <ds:schemaRef ds:uri="http://schemas.openxmlformats.org/officeDocument/2006/bibliography"/>
   </ds:schemaRefs>

</xml_diff>